<commit_message>
certificate generation is now finally working
</commit_message>
<xml_diff>
--- a/src/file/certificate-of-participants.docx
+++ b/src/file/certificate-of-participants.docx
@@ -10,7 +10,7 @@
           <w:lang w:val="en-PH" w:eastAsia="en-PH"/>
         </w:rPr>
         <w:drawing>
-          <wp:anchor distT="0" distB="0" distL="114300" distR="114300" simplePos="0" relativeHeight="251661312" behindDoc="0" locked="0" layoutInCell="1" allowOverlap="1" wp14:anchorId="3F1FB877" wp14:editId="46C92244">
+          <wp:anchor distT="0" distB="0" distL="114300" distR="114300" simplePos="0" relativeHeight="251661312" behindDoc="0" locked="0" layoutInCell="1" allowOverlap="1" wp14:anchorId="3F1FB877" wp14:editId="33DB4DD6">
             <wp:simplePos x="0" y="0"/>
             <wp:positionH relativeFrom="column">
               <wp:posOffset>4286250</wp:posOffset>
@@ -79,7 +79,7 @@
         <mc:AlternateContent>
           <mc:Choice Requires="wps">
             <w:drawing>
-              <wp:anchor distT="0" distB="0" distL="114300" distR="114300" simplePos="0" relativeHeight="251660288" behindDoc="0" locked="0" layoutInCell="1" allowOverlap="1" wp14:anchorId="44F19A97" wp14:editId="55C5D3F9">
+              <wp:anchor distT="0" distB="0" distL="114300" distR="114300" simplePos="0" relativeHeight="251660288" behindDoc="0" locked="0" layoutInCell="1" allowOverlap="1" wp14:anchorId="44F19A97" wp14:editId="5D542B57">
                 <wp:simplePos x="0" y="0"/>
                 <wp:positionH relativeFrom="margin">
                   <wp:posOffset>400050</wp:posOffset>
@@ -224,7 +224,7 @@
                                 <w:szCs w:val="24"/>
                                 <w:lang w:val="en-GB" w:eastAsia="en-GB"/>
                               </w:rPr>
-                              <w:t>Region X – Northern MindanaHMEo</w:t>
+                              <w:t>Region X – Northern Mindanao</w:t>
                             </w:r>
                             <w:r>
                               <w:t xml:space="preserve"> </w:t>
@@ -368,7 +368,7 @@
                                 <w:b/>
                                 <w:sz w:val="48"/>
                               </w:rPr>
-                              <w:t>participant</w:t>
+                              <w:t>name_of_participant</w:t>
                             </w:r>
                             <w:r>
                               <w:rPr>
@@ -401,7 +401,7 @@
                                 <w:sz w:val="28"/>
                                 <w:szCs w:val="82"/>
                               </w:rPr>
-                              <w:t>Position,</w:t>
+                              <w:t>{position}</w:t>
                             </w:r>
                             <w:r>
                               <w:rPr>
@@ -412,7 +412,7 @@
                                 <w:sz w:val="28"/>
                                 <w:szCs w:val="82"/>
                               </w:rPr>
-                              <w:t xml:space="preserve"> </w:t>
+                              <w:t>,</w:t>
                             </w:r>
                             <w:r>
                               <w:rPr>
@@ -423,7 +423,18 @@
                                 <w:sz w:val="28"/>
                                 <w:szCs w:val="82"/>
                               </w:rPr>
-                              <w:t>School Name</w:t>
+                              <w:t xml:space="preserve"> </w:t>
+                            </w:r>
+                            <w:r>
+                              <w:rPr>
+                                <w:rFonts w:ascii="Times New Roman" w:eastAsia="Arial Unicode MS" w:hAnsi="Times New Roman" w:cs="Times New Roman"/>
+                                <w:b/>
+                                <w:bCs/>
+                                <w:i/>
+                                <w:sz w:val="28"/>
+                                <w:szCs w:val="82"/>
+                              </w:rPr>
+                              <w:t>{school_name}</w:t>
                             </w:r>
                           </w:p>
                           <w:p>
@@ -1051,7 +1062,7 @@
                           <w:szCs w:val="24"/>
                           <w:lang w:val="en-GB" w:eastAsia="en-GB"/>
                         </w:rPr>
-                        <w:t>Region X – Northern MindanaHMEo</w:t>
+                        <w:t>Region X – Northern Mindanao</w:t>
                       </w:r>
                       <w:r>
                         <w:t xml:space="preserve"> </w:t>
@@ -1195,7 +1206,7 @@
                           <w:b/>
                           <w:sz w:val="48"/>
                         </w:rPr>
-                        <w:t>participant</w:t>
+                        <w:t>name_of_participant</w:t>
                       </w:r>
                       <w:r>
                         <w:rPr>
@@ -1228,7 +1239,7 @@
                           <w:sz w:val="28"/>
                           <w:szCs w:val="82"/>
                         </w:rPr>
-                        <w:t>Position,</w:t>
+                        <w:t>{position}</w:t>
                       </w:r>
                       <w:r>
                         <w:rPr>
@@ -1239,7 +1250,7 @@
                           <w:sz w:val="28"/>
                           <w:szCs w:val="82"/>
                         </w:rPr>
-                        <w:t xml:space="preserve"> </w:t>
+                        <w:t>,</w:t>
                       </w:r>
                       <w:r>
                         <w:rPr>
@@ -1250,7 +1261,18 @@
                           <w:sz w:val="28"/>
                           <w:szCs w:val="82"/>
                         </w:rPr>
-                        <w:t>School Name</w:t>
+                        <w:t xml:space="preserve"> </w:t>
+                      </w:r>
+                      <w:r>
+                        <w:rPr>
+                          <w:rFonts w:ascii="Times New Roman" w:eastAsia="Arial Unicode MS" w:hAnsi="Times New Roman" w:cs="Times New Roman"/>
+                          <w:b/>
+                          <w:bCs/>
+                          <w:i/>
+                          <w:sz w:val="28"/>
+                          <w:szCs w:val="82"/>
+                        </w:rPr>
+                        <w:t>{school_name}</w:t>
                       </w:r>
                     </w:p>
                     <w:p>
@@ -1762,7 +1784,171 @@
     <w:p/>
     <w:p/>
     <w:p/>
-    <w:p/>
+    <w:p>
+      <w:r>
+        <w:rPr>
+          <w:noProof/>
+        </w:rPr>
+        <mc:AlternateContent>
+          <mc:Choice Requires="wps">
+            <w:drawing>
+              <wp:anchor distT="0" distB="0" distL="114300" distR="114300" simplePos="0" relativeHeight="251667456" behindDoc="0" locked="0" layoutInCell="1" allowOverlap="1" wp14:anchorId="611109C4" wp14:editId="430B1A46">
+                <wp:simplePos x="0" y="0"/>
+                <wp:positionH relativeFrom="column">
+                  <wp:posOffset>2568826</wp:posOffset>
+                </wp:positionH>
+                <wp:positionV relativeFrom="paragraph">
+                  <wp:posOffset>124873</wp:posOffset>
+                </wp:positionV>
+                <wp:extent cx="2817628" cy="329388"/>
+                <wp:effectExtent l="0" t="0" r="0" b="0"/>
+                <wp:wrapNone/>
+                <wp:docPr id="3" name="Text Box 3"/>
+                <wp:cNvGraphicFramePr/>
+                <a:graphic xmlns:a="http://schemas.openxmlformats.org/drawingml/2006/main">
+                  <a:graphicData uri="http://schemas.microsoft.com/office/word/2010/wordprocessingShape">
+                    <wps:wsp>
+                      <wps:cNvSpPr txBox="1"/>
+                      <wps:spPr>
+                        <a:xfrm>
+                          <a:off x="0" y="0"/>
+                          <a:ext cx="2817628" cy="329388"/>
+                        </a:xfrm>
+                        <a:prstGeom prst="rect">
+                          <a:avLst/>
+                        </a:prstGeom>
+                        <a:noFill/>
+                        <a:ln w="6350">
+                          <a:noFill/>
+                        </a:ln>
+                      </wps:spPr>
+                      <wps:txbx>
+                        <w:txbxContent>
+                          <w:p>
+                            <w:pPr>
+                              <w:jc w:val="center"/>
+                              <w:rPr>
+                                <w:rFonts w:ascii="Times New Roman" w:hAnsi="Times New Roman" w:cs="Times New Roman"/>
+                                <w:b/>
+                                <w:bCs/>
+                                <w:sz w:val="28"/>
+                                <w:szCs w:val="28"/>
+                                <w:lang w:val="en-PH"/>
+                              </w:rPr>
+                            </w:pPr>
+                            <w:r>
+                              <w:rPr>
+                                <w:rFonts w:ascii="Times New Roman" w:hAnsi="Times New Roman" w:cs="Times New Roman"/>
+                                <w:b/>
+                                <w:bCs/>
+                                <w:sz w:val="28"/>
+                                <w:szCs w:val="28"/>
+                                <w:lang w:val="en-PH"/>
+                              </w:rPr>
+                              <w:t>{</w:t>
+                            </w:r>
+                            <w:r>
+                              <w:rPr>
+                                <w:rFonts w:ascii="Times New Roman" w:hAnsi="Times New Roman" w:cs="Times New Roman"/>
+                                <w:b/>
+                                <w:bCs/>
+                                <w:sz w:val="28"/>
+                                <w:szCs w:val="28"/>
+                                <w:lang w:val="en-PH"/>
+                              </w:rPr>
+                              <w:t>title_of_training</w:t>
+                            </w:r>
+                            <w:r>
+                              <w:rPr>
+                                <w:rFonts w:ascii="Times New Roman" w:hAnsi="Times New Roman" w:cs="Times New Roman"/>
+                                <w:b/>
+                                <w:bCs/>
+                                <w:sz w:val="28"/>
+                                <w:szCs w:val="28"/>
+                                <w:lang w:val="en-PH"/>
+                              </w:rPr>
+                              <w:t>}</w:t>
+                            </w:r>
+                          </w:p>
+                        </w:txbxContent>
+                      </wps:txbx>
+                      <wps:bodyPr rot="0" spcFirstLastPara="0" vertOverflow="overflow" horzOverflow="overflow" vert="horz" wrap="square" lIns="91440" tIns="45720" rIns="91440" bIns="45720" numCol="1" spcCol="0" rtlCol="0" fromWordArt="0" anchor="t" anchorCtr="0" forceAA="0" compatLnSpc="1">
+                        <a:prstTxWarp prst="textNoShape">
+                          <a:avLst/>
+                        </a:prstTxWarp>
+                        <a:noAutofit/>
+                      </wps:bodyPr>
+                    </wps:wsp>
+                  </a:graphicData>
+                </a:graphic>
+                <wp14:sizeRelH relativeFrom="margin">
+                  <wp14:pctWidth>0</wp14:pctWidth>
+                </wp14:sizeRelH>
+                <wp14:sizeRelV relativeFrom="margin">
+                  <wp14:pctHeight>0</wp14:pctHeight>
+                </wp14:sizeRelV>
+              </wp:anchor>
+            </w:drawing>
+          </mc:Choice>
+          <mc:Fallback>
+            <w:pict>
+              <v:shape w14:anchorId="611109C4" id="Text Box 3" o:spid="_x0000_s1027" type="#_x0000_t202" style="position:absolute;margin-left:202.25pt;margin-top:9.85pt;width:221.85pt;height:25.95pt;z-index:251667456;visibility:visible;mso-wrap-style:square;mso-width-percent:0;mso-height-percent:0;mso-wrap-distance-left:9pt;mso-wrap-distance-top:0;mso-wrap-distance-right:9pt;mso-wrap-distance-bottom:0;mso-position-horizontal:absolute;mso-position-horizontal-relative:text;mso-position-vertical:absolute;mso-position-vertical-relative:text;mso-width-percent:0;mso-height-percent:0;mso-width-relative:margin;mso-height-relative:margin;v-text-anchor:top" o:gfxdata="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" filled="f" stroked="f" strokeweight=".5pt">
+                <v:textbox>
+                  <w:txbxContent>
+                    <w:p>
+                      <w:pPr>
+                        <w:jc w:val="center"/>
+                        <w:rPr>
+                          <w:rFonts w:ascii="Times New Roman" w:hAnsi="Times New Roman" w:cs="Times New Roman"/>
+                          <w:b/>
+                          <w:bCs/>
+                          <w:sz w:val="28"/>
+                          <w:szCs w:val="28"/>
+                          <w:lang w:val="en-PH"/>
+                        </w:rPr>
+                      </w:pPr>
+                      <w:r>
+                        <w:rPr>
+                          <w:rFonts w:ascii="Times New Roman" w:hAnsi="Times New Roman" w:cs="Times New Roman"/>
+                          <w:b/>
+                          <w:bCs/>
+                          <w:sz w:val="28"/>
+                          <w:szCs w:val="28"/>
+                          <w:lang w:val="en-PH"/>
+                        </w:rPr>
+                        <w:t>{</w:t>
+                      </w:r>
+                      <w:r>
+                        <w:rPr>
+                          <w:rFonts w:ascii="Times New Roman" w:hAnsi="Times New Roman" w:cs="Times New Roman"/>
+                          <w:b/>
+                          <w:bCs/>
+                          <w:sz w:val="28"/>
+                          <w:szCs w:val="28"/>
+                          <w:lang w:val="en-PH"/>
+                        </w:rPr>
+                        <w:t>title_of_training</w:t>
+                      </w:r>
+                      <w:r>
+                        <w:rPr>
+                          <w:rFonts w:ascii="Times New Roman" w:hAnsi="Times New Roman" w:cs="Times New Roman"/>
+                          <w:b/>
+                          <w:bCs/>
+                          <w:sz w:val="28"/>
+                          <w:szCs w:val="28"/>
+                          <w:lang w:val="en-PH"/>
+                        </w:rPr>
+                        <w:t>}</w:t>
+                      </w:r>
+                    </w:p>
+                  </w:txbxContent>
+                </v:textbox>
+              </v:shape>
+            </w:pict>
+          </mc:Fallback>
+        </mc:AlternateContent>
+      </w:r>
+    </w:p>
     <w:p/>
     <w:p/>
     <w:p/>
@@ -1772,8 +1958,173 @@
         <w:rPr>
           <w:noProof/>
         </w:rPr>
+        <mc:AlternateContent>
+          <mc:Choice Requires="wps">
+            <w:drawing>
+              <wp:anchor distT="0" distB="0" distL="114300" distR="114300" simplePos="0" relativeHeight="251666432" behindDoc="0" locked="0" layoutInCell="1" allowOverlap="1" wp14:anchorId="553B6963" wp14:editId="5E31DBAE">
+                <wp:simplePos x="0" y="0"/>
+                <wp:positionH relativeFrom="column">
+                  <wp:posOffset>8043545</wp:posOffset>
+                </wp:positionH>
+                <wp:positionV relativeFrom="paragraph">
+                  <wp:posOffset>86833</wp:posOffset>
+                </wp:positionV>
+                <wp:extent cx="1260000" cy="1260000"/>
+                <wp:effectExtent l="0" t="0" r="0" b="0"/>
+                <wp:wrapNone/>
+                <wp:docPr id="2" name="Text Box 2"/>
+                <wp:cNvGraphicFramePr/>
+                <a:graphic xmlns:a="http://schemas.openxmlformats.org/drawingml/2006/main">
+                  <a:graphicData uri="http://schemas.microsoft.com/office/word/2010/wordprocessingShape">
+                    <wps:wsp>
+                      <wps:cNvSpPr txBox="1"/>
+                      <wps:spPr>
+                        <a:xfrm>
+                          <a:off x="0" y="0"/>
+                          <a:ext cx="1260000" cy="1260000"/>
+                        </a:xfrm>
+                        <a:prstGeom prst="rect">
+                          <a:avLst/>
+                        </a:prstGeom>
+                        <a:noFill/>
+                        <a:ln w="3175">
+                          <a:noFill/>
+                        </a:ln>
+                      </wps:spPr>
+                      <wps:txbx>
+                        <w:txbxContent>
+                          <w:p>
+                            <w:pPr>
+                              <w:rPr>
+                                <w:sz w:val="18"/>
+                                <w:szCs w:val="18"/>
+                                <w:lang w:val="en-PH"/>
+                              </w:rPr>
+                            </w:pPr>
+                            <w:r>
+                              <w:rPr>
+                                <w:sz w:val="18"/>
+                                <w:szCs w:val="18"/>
+                                <w:lang w:val="en-PH"/>
+                              </w:rPr>
+                              <w:t>{</w:t>
+                            </w:r>
+                            <w:r>
+                              <w:rPr>
+                                <w:sz w:val="18"/>
+                                <w:szCs w:val="18"/>
+                                <w:lang w:val="en-PH"/>
+                              </w:rPr>
+                              <w:t>IMAGE qrCode()</w:t>
+                            </w:r>
+                            <w:r>
+                              <w:rPr>
+                                <w:sz w:val="18"/>
+                                <w:szCs w:val="18"/>
+                                <w:lang w:val="en-PH"/>
+                              </w:rPr>
+                              <w:t>}</w:t>
+                            </w:r>
+                          </w:p>
+                        </w:txbxContent>
+                      </wps:txbx>
+                      <wps:bodyPr rot="0" spcFirstLastPara="0" vertOverflow="overflow" horzOverflow="overflow" vert="horz" wrap="square" lIns="91440" tIns="45720" rIns="91440" bIns="45720" numCol="1" spcCol="0" rtlCol="0" fromWordArt="0" anchor="t" anchorCtr="0" forceAA="0" compatLnSpc="1">
+                        <a:prstTxWarp prst="textNoShape">
+                          <a:avLst/>
+                        </a:prstTxWarp>
+                        <a:noAutofit/>
+                      </wps:bodyPr>
+                    </wps:wsp>
+                  </a:graphicData>
+                </a:graphic>
+                <wp14:sizeRelH relativeFrom="margin">
+                  <wp14:pctWidth>0</wp14:pctWidth>
+                </wp14:sizeRelH>
+                <wp14:sizeRelV relativeFrom="margin">
+                  <wp14:pctHeight>0</wp14:pctHeight>
+                </wp14:sizeRelV>
+              </wp:anchor>
+            </w:drawing>
+          </mc:Choice>
+          <mc:Fallback>
+            <w:pict>
+              <v:shape w14:anchorId="553B6963" id="Text Box 2" o:spid="_x0000_s1028" type="#_x0000_t202" style="position:absolute;margin-left:633.35pt;margin-top:6.85pt;width:99.2pt;height:99.2pt;z-index:251666432;visibility:visible;mso-wrap-style:square;mso-width-percent:0;mso-height-percent:0;mso-wrap-distance-left:9pt;mso-wrap-distance-top:0;mso-wrap-distance-right:9pt;mso-wrap-distance-bottom:0;mso-position-horizontal:absolute;mso-position-horizontal-relative:text;mso-position-vertical:absolute;mso-position-vertical-relative:text;mso-width-percent:0;mso-height-percent:0;mso-width-relative:margin;mso-height-relative:margin;v-text-anchor:top" o:gfxdata="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" filled="f" stroked="f" strokeweight=".25pt">
+                <v:textbox>
+                  <w:txbxContent>
+                    <w:p>
+                      <w:pPr>
+                        <w:rPr>
+                          <w:sz w:val="18"/>
+                          <w:szCs w:val="18"/>
+                          <w:lang w:val="en-PH"/>
+                        </w:rPr>
+                      </w:pPr>
+                      <w:r>
+                        <w:rPr>
+                          <w:sz w:val="18"/>
+                          <w:szCs w:val="18"/>
+                          <w:lang w:val="en-PH"/>
+                        </w:rPr>
+                        <w:t>{</w:t>
+                      </w:r>
+                      <w:r>
+                        <w:rPr>
+                          <w:sz w:val="18"/>
+                          <w:szCs w:val="18"/>
+                          <w:lang w:val="en-PH"/>
+                        </w:rPr>
+                        <w:t xml:space="preserve">IMAGE </w:t>
+                      </w:r>
+                      <w:proofErr w:type="spellStart"/>
+                      <w:proofErr w:type="gramStart"/>
+                      <w:r>
+                        <w:rPr>
+                          <w:sz w:val="18"/>
+                          <w:szCs w:val="18"/>
+                          <w:lang w:val="en-PH"/>
+                        </w:rPr>
+                        <w:t>qrCode</w:t>
+                      </w:r>
+                      <w:proofErr w:type="spellEnd"/>
+                      <w:r>
+                        <w:rPr>
+                          <w:sz w:val="18"/>
+                          <w:szCs w:val="18"/>
+                          <w:lang w:val="en-PH"/>
+                        </w:rPr>
+                        <w:t>(</w:t>
+                      </w:r>
+                      <w:proofErr w:type="gramEnd"/>
+                      <w:r>
+                        <w:rPr>
+                          <w:sz w:val="18"/>
+                          <w:szCs w:val="18"/>
+                          <w:lang w:val="en-PH"/>
+                        </w:rPr>
+                        <w:t>)</w:t>
+                      </w:r>
+                      <w:r>
+                        <w:rPr>
+                          <w:sz w:val="18"/>
+                          <w:szCs w:val="18"/>
+                          <w:lang w:val="en-PH"/>
+                        </w:rPr>
+                        <w:t>}</w:t>
+                      </w:r>
+                    </w:p>
+                  </w:txbxContent>
+                </v:textbox>
+              </v:shape>
+            </w:pict>
+          </mc:Fallback>
+        </mc:AlternateContent>
+      </w:r>
+      <w:r>
+        <w:rPr>
+          <w:noProof/>
+        </w:rPr>
         <w:drawing>
-          <wp:anchor distT="0" distB="0" distL="114300" distR="114300" simplePos="0" relativeHeight="251665408" behindDoc="0" locked="0" layoutInCell="1" allowOverlap="1" wp14:anchorId="0670165B" wp14:editId="30245558">
+          <wp:anchor distT="0" distB="0" distL="114300" distR="114300" simplePos="0" relativeHeight="251665408" behindDoc="0" locked="0" layoutInCell="1" allowOverlap="1" wp14:anchorId="0670165B" wp14:editId="784592BD">
             <wp:simplePos x="0" y="0"/>
             <wp:positionH relativeFrom="margin">
               <wp:posOffset>495300</wp:posOffset>
@@ -1897,93 +2248,7 @@
       </w:r>
     </w:p>
     <w:p/>
-    <w:p>
-      <w:r>
-        <w:rPr>
-          <w:noProof/>
-        </w:rPr>
-        <mc:AlternateContent>
-          <mc:Choice Requires="wps">
-            <w:drawing>
-              <wp:anchor distT="0" distB="0" distL="114300" distR="114300" simplePos="0" relativeHeight="251666432" behindDoc="0" locked="0" layoutInCell="1" allowOverlap="1" wp14:anchorId="553B6963" wp14:editId="6E55D4AC">
-                <wp:simplePos x="0" y="0"/>
-                <wp:positionH relativeFrom="column">
-                  <wp:posOffset>8378634</wp:posOffset>
-                </wp:positionH>
-                <wp:positionV relativeFrom="paragraph">
-                  <wp:posOffset>183210</wp:posOffset>
-                </wp:positionV>
-                <wp:extent cx="687121" cy="338275"/>
-                <wp:effectExtent l="0" t="0" r="17780" b="24130"/>
-                <wp:wrapNone/>
-                <wp:docPr id="2" name="Text Box 2"/>
-                <wp:cNvGraphicFramePr/>
-                <a:graphic xmlns:a="http://schemas.openxmlformats.org/drawingml/2006/main">
-                  <a:graphicData uri="http://schemas.microsoft.com/office/word/2010/wordprocessingShape">
-                    <wps:wsp>
-                      <wps:cNvSpPr txBox="1"/>
-                      <wps:spPr>
-                        <a:xfrm>
-                          <a:off x="0" y="0"/>
-                          <a:ext cx="687121" cy="338275"/>
-                        </a:xfrm>
-                        <a:prstGeom prst="rect">
-                          <a:avLst/>
-                        </a:prstGeom>
-                        <a:solidFill>
-                          <a:schemeClr val="lt1"/>
-                        </a:solidFill>
-                        <a:ln w="6350">
-                          <a:solidFill>
-                            <a:prstClr val="black"/>
-                          </a:solidFill>
-                        </a:ln>
-                      </wps:spPr>
-                      <wps:txbx>
-                        <w:txbxContent>
-                          <w:p>
-                            <w:r>
-                              <w:t>QR Code</w:t>
-                            </w:r>
-                          </w:p>
-                        </w:txbxContent>
-                      </wps:txbx>
-                      <wps:bodyPr rot="0" spcFirstLastPara="0" vertOverflow="overflow" horzOverflow="overflow" vert="horz" wrap="square" lIns="91440" tIns="45720" rIns="91440" bIns="45720" numCol="1" spcCol="0" rtlCol="0" fromWordArt="0" anchor="t" anchorCtr="0" forceAA="0" compatLnSpc="1">
-                        <a:prstTxWarp prst="textNoShape">
-                          <a:avLst/>
-                        </a:prstTxWarp>
-                        <a:noAutofit/>
-                      </wps:bodyPr>
-                    </wps:wsp>
-                  </a:graphicData>
-                </a:graphic>
-                <wp14:sizeRelH relativeFrom="margin">
-                  <wp14:pctWidth>0</wp14:pctWidth>
-                </wp14:sizeRelH>
-                <wp14:sizeRelV relativeFrom="margin">
-                  <wp14:pctHeight>0</wp14:pctHeight>
-                </wp14:sizeRelV>
-              </wp:anchor>
-            </w:drawing>
-          </mc:Choice>
-          <mc:Fallback>
-            <w:pict>
-              <v:shape w14:anchorId="553B6963" id="Text Box 2" o:spid="_x0000_s1027" type="#_x0000_t202" style="position:absolute;margin-left:659.75pt;margin-top:14.45pt;width:54.1pt;height:26.65pt;z-index:251666432;visibility:visible;mso-wrap-style:square;mso-width-percent:0;mso-height-percent:0;mso-wrap-distance-left:9pt;mso-wrap-distance-top:0;mso-wrap-distance-right:9pt;mso-wrap-distance-bottom:0;mso-position-horizontal:absolute;mso-position-horizontal-relative:text;mso-position-vertical:absolute;mso-position-vertical-relative:text;mso-width-percent:0;mso-height-percent:0;mso-width-relative:margin;mso-height-relative:margin;v-text-anchor:top" o:gfxdata="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" fillcolor="white [3201]" strokeweight=".5pt">
-                <v:textbox>
-                  <w:txbxContent>
-                    <w:p>
-                      <w:r>
-                        <w:t>QR Code</w:t>
-                      </w:r>
-                    </w:p>
-                  </w:txbxContent>
-                </v:textbox>
-              </v:shape>
-            </w:pict>
-          </mc:Fallback>
-        </mc:AlternateContent>
-      </w:r>
-    </w:p>
+    <w:p/>
     <w:p/>
     <w:bookmarkEnd w:id="0"/>
     <w:p/>

</xml_diff>